<commit_message>
Added problem 5 to homework #3
</commit_message>
<xml_diff>
--- a/homework_3_week_8_ray_duran_und.docx
+++ b/homework_3_week_8_ray_duran_und.docx
@@ -1030,6 +1030,1155 @@
         </w:rPr>
         <w:t xml:space="preserve"> = 4.5105e-5 W</w:t>
       </w:r>
+    </w:p>
+    <w:p>
+      <w:pPr>
+        <w:autoSpaceDE w:val="0"/>
+        <w:autoSpaceDN w:val="0"/>
+        <w:adjustRightInd w:val="0"/>
+        <w:spacing w:after="0" w:line="240" w:lineRule="auto"/>
+        <w:rPr>
+          <w:rFonts w:ascii="Courier New" w:hAnsi="Courier New" w:cs="Courier New"/>
+          <w:color w:val="000000"/>
+          <w:sz w:val="20"/>
+          <w:szCs w:val="20"/>
+        </w:rPr>
+      </w:pPr>
+    </w:p>
+    <w:p>
+      <w:pPr>
+        <w:autoSpaceDE w:val="0"/>
+        <w:autoSpaceDN w:val="0"/>
+        <w:adjustRightInd w:val="0"/>
+        <w:spacing w:after="0" w:line="240" w:lineRule="auto"/>
+        <w:rPr>
+          <w:rFonts w:ascii="Courier New" w:hAnsi="Courier New" w:cs="Courier New"/>
+          <w:color w:val="000000"/>
+          <w:sz w:val="20"/>
+          <w:szCs w:val="20"/>
+        </w:rPr>
+      </w:pPr>
+    </w:p>
+    <w:p>
+      <w:pPr>
+        <w:autoSpaceDE w:val="0"/>
+        <w:autoSpaceDN w:val="0"/>
+        <w:adjustRightInd w:val="0"/>
+        <w:spacing w:after="0" w:line="240" w:lineRule="auto"/>
+        <w:rPr>
+          <w:rFonts w:ascii="Courier New" w:hAnsi="Courier New" w:cs="Courier New"/>
+          <w:color w:val="000000"/>
+          <w:sz w:val="20"/>
+          <w:szCs w:val="20"/>
+        </w:rPr>
+      </w:pPr>
+    </w:p>
+    <w:p>
+      <w:pPr>
+        <w:autoSpaceDE w:val="0"/>
+        <w:autoSpaceDN w:val="0"/>
+        <w:adjustRightInd w:val="0"/>
+        <w:spacing w:after="0" w:line="240" w:lineRule="auto"/>
+        <w:rPr>
+          <w:rFonts w:ascii="Courier New" w:hAnsi="Courier New" w:cs="Courier New"/>
+          <w:color w:val="000000"/>
+          <w:sz w:val="20"/>
+          <w:szCs w:val="20"/>
+        </w:rPr>
+      </w:pPr>
+    </w:p>
+    <w:p>
+      <w:pPr>
+        <w:autoSpaceDE w:val="0"/>
+        <w:autoSpaceDN w:val="0"/>
+        <w:adjustRightInd w:val="0"/>
+        <w:spacing w:after="0" w:line="240" w:lineRule="auto"/>
+        <w:rPr>
+          <w:rFonts w:ascii="Courier New" w:hAnsi="Courier New" w:cs="Courier New"/>
+          <w:color w:val="000000"/>
+          <w:sz w:val="20"/>
+          <w:szCs w:val="20"/>
+        </w:rPr>
+      </w:pPr>
+    </w:p>
+    <w:p>
+      <w:pPr>
+        <w:autoSpaceDE w:val="0"/>
+        <w:autoSpaceDN w:val="0"/>
+        <w:adjustRightInd w:val="0"/>
+        <w:spacing w:after="0" w:line="240" w:lineRule="auto"/>
+        <w:rPr>
+          <w:rFonts w:ascii="Courier New" w:hAnsi="Courier New" w:cs="Courier New"/>
+          <w:color w:val="000000"/>
+          <w:sz w:val="20"/>
+          <w:szCs w:val="20"/>
+        </w:rPr>
+      </w:pPr>
+    </w:p>
+    <w:p>
+      <w:pPr>
+        <w:autoSpaceDE w:val="0"/>
+        <w:autoSpaceDN w:val="0"/>
+        <w:adjustRightInd w:val="0"/>
+        <w:spacing w:after="0" w:line="240" w:lineRule="auto"/>
+        <w:rPr>
+          <w:rFonts w:ascii="Courier New" w:hAnsi="Courier New" w:cs="Courier New"/>
+          <w:color w:val="000000"/>
+          <w:sz w:val="20"/>
+          <w:szCs w:val="20"/>
+        </w:rPr>
+      </w:pPr>
+    </w:p>
+    <w:p>
+      <w:pPr>
+        <w:pStyle w:val="Default"/>
+      </w:pPr>
+    </w:p>
+    <w:p>
+      <w:pPr>
+        <w:pStyle w:val="Default"/>
+        <w:rPr>
+          <w:sz w:val="22"/>
+          <w:szCs w:val="22"/>
+        </w:rPr>
+      </w:pPr>
+      <w:r>
+        <w:t xml:space="preserve"> </w:t>
+      </w:r>
+      <w:r>
+        <w:rPr>
+          <w:b/>
+          <w:bCs/>
+          <w:sz w:val="22"/>
+          <w:szCs w:val="22"/>
+        </w:rPr>
+        <w:t xml:space="preserve">5. Polarization (20%) </w:t>
+      </w:r>
+    </w:p>
+    <w:p>
+      <w:pPr>
+        <w:autoSpaceDE w:val="0"/>
+        <w:autoSpaceDN w:val="0"/>
+        <w:adjustRightInd w:val="0"/>
+        <w:spacing w:after="0" w:line="240" w:lineRule="auto"/>
+      </w:pPr>
+      <w:r>
+        <w:t xml:space="preserve">Use calcite to make a quarter-wave plate (designed for light </w:t>
+      </w:r>
+      <w:r>
+        <w:t>=590 nm). (1) What is the minimum thickness of this quarter-wave plate? (2) If a right-hand circular polarized light passes through this wave plate, what is the polarization state of the emerging light? Use Jones matrix method to calculate and explain it.</w:t>
+      </w:r>
+    </w:p>
+    <w:p>
+      <w:pPr>
+        <w:autoSpaceDE w:val="0"/>
+        <w:autoSpaceDN w:val="0"/>
+        <w:adjustRightInd w:val="0"/>
+        <w:spacing w:after="0" w:line="240" w:lineRule="auto"/>
+      </w:pPr>
+    </w:p>
+    <w:p>
+      <w:pPr>
+        <w:autoSpaceDE w:val="0"/>
+        <w:autoSpaceDN w:val="0"/>
+        <w:adjustRightInd w:val="0"/>
+        <w:spacing w:after="0" w:line="240" w:lineRule="auto"/>
+      </w:pPr>
+      <w:r>
+        <w:t xml:space="preserve">Ans: </w:t>
+      </w:r>
+    </w:p>
+    <w:p>
+      <w:pPr>
+        <w:autoSpaceDE w:val="0"/>
+        <w:autoSpaceDN w:val="0"/>
+        <w:adjustRightInd w:val="0"/>
+        <w:spacing w:after="0" w:line="240" w:lineRule="auto"/>
+        <w:rPr>
+          <w:rFonts w:ascii="Courier New" w:hAnsi="Courier New" w:cs="Courier New"/>
+          <w:sz w:val="24"/>
+          <w:szCs w:val="24"/>
+        </w:rPr>
+      </w:pPr>
+      <w:r>
+        <w:rPr>
+          <w:rFonts w:ascii="Courier New" w:hAnsi="Courier New" w:cs="Courier New"/>
+          <w:color w:val="3C763D"/>
+          <w:sz w:val="20"/>
+          <w:szCs w:val="20"/>
+        </w:rPr>
+        <w:t>%---------------------------------------------------------------------</w:t>
+      </w:r>
+    </w:p>
+    <w:p>
+      <w:pPr>
+        <w:autoSpaceDE w:val="0"/>
+        <w:autoSpaceDN w:val="0"/>
+        <w:adjustRightInd w:val="0"/>
+        <w:spacing w:after="0" w:line="240" w:lineRule="auto"/>
+        <w:rPr>
+          <w:rFonts w:ascii="Courier New" w:hAnsi="Courier New" w:cs="Courier New"/>
+          <w:sz w:val="24"/>
+          <w:szCs w:val="24"/>
+        </w:rPr>
+      </w:pPr>
+      <w:r>
+        <w:rPr>
+          <w:rFonts w:ascii="Courier New" w:hAnsi="Courier New" w:cs="Courier New"/>
+          <w:color w:val="3C763D"/>
+          <w:sz w:val="20"/>
+          <w:szCs w:val="20"/>
+        </w:rPr>
+        <w:t xml:space="preserve">% file </w:t>
+      </w:r>
+      <w:proofErr w:type="gramStart"/>
+      <w:r>
+        <w:rPr>
+          <w:rFonts w:ascii="Courier New" w:hAnsi="Courier New" w:cs="Courier New"/>
+          <w:color w:val="3C763D"/>
+          <w:sz w:val="20"/>
+          <w:szCs w:val="20"/>
+        </w:rPr>
+        <w:t>name :</w:t>
+      </w:r>
+      <w:proofErr w:type="gramEnd"/>
+      <w:r>
+        <w:rPr>
+          <w:rFonts w:ascii="Courier New" w:hAnsi="Courier New" w:cs="Courier New"/>
+          <w:color w:val="3C763D"/>
+          <w:sz w:val="20"/>
+          <w:szCs w:val="20"/>
+        </w:rPr>
+        <w:t xml:space="preserve"> hmwk_3_prob_5_polarization.m</w:t>
+      </w:r>
+    </w:p>
+    <w:p>
+      <w:pPr>
+        <w:autoSpaceDE w:val="0"/>
+        <w:autoSpaceDN w:val="0"/>
+        <w:adjustRightInd w:val="0"/>
+        <w:spacing w:after="0" w:line="240" w:lineRule="auto"/>
+        <w:rPr>
+          <w:rFonts w:ascii="Courier New" w:hAnsi="Courier New" w:cs="Courier New"/>
+          <w:sz w:val="24"/>
+          <w:szCs w:val="24"/>
+        </w:rPr>
+      </w:pPr>
+      <w:r>
+        <w:rPr>
+          <w:rFonts w:ascii="Courier New" w:hAnsi="Courier New" w:cs="Courier New"/>
+          <w:color w:val="3C763D"/>
+          <w:sz w:val="20"/>
+          <w:szCs w:val="20"/>
+        </w:rPr>
+        <w:t>% Student: Ray Duran</w:t>
+      </w:r>
+    </w:p>
+    <w:p>
+      <w:pPr>
+        <w:autoSpaceDE w:val="0"/>
+        <w:autoSpaceDN w:val="0"/>
+        <w:adjustRightInd w:val="0"/>
+        <w:spacing w:after="0" w:line="240" w:lineRule="auto"/>
+        <w:rPr>
+          <w:rFonts w:ascii="Courier New" w:hAnsi="Courier New" w:cs="Courier New"/>
+          <w:sz w:val="24"/>
+          <w:szCs w:val="24"/>
+        </w:rPr>
+      </w:pPr>
+      <w:r>
+        <w:rPr>
+          <w:rFonts w:ascii="Courier New" w:hAnsi="Courier New" w:cs="Courier New"/>
+          <w:color w:val="3C763D"/>
+          <w:sz w:val="20"/>
+          <w:szCs w:val="20"/>
+        </w:rPr>
+        <w:t>% Date: 3/22/22</w:t>
+      </w:r>
+    </w:p>
+    <w:p>
+      <w:pPr>
+        <w:autoSpaceDE w:val="0"/>
+        <w:autoSpaceDN w:val="0"/>
+        <w:adjustRightInd w:val="0"/>
+        <w:spacing w:after="0" w:line="240" w:lineRule="auto"/>
+        <w:rPr>
+          <w:rFonts w:ascii="Courier New" w:hAnsi="Courier New" w:cs="Courier New"/>
+          <w:sz w:val="24"/>
+          <w:szCs w:val="24"/>
+        </w:rPr>
+      </w:pPr>
+      <w:r>
+        <w:rPr>
+          <w:rFonts w:ascii="Courier New" w:hAnsi="Courier New" w:cs="Courier New"/>
+          <w:color w:val="3C763D"/>
+          <w:sz w:val="20"/>
+          <w:szCs w:val="20"/>
+        </w:rPr>
+        <w:t xml:space="preserve">% </w:t>
+      </w:r>
+      <w:proofErr w:type="gramStart"/>
+      <w:r>
+        <w:rPr>
+          <w:rFonts w:ascii="Courier New" w:hAnsi="Courier New" w:cs="Courier New"/>
+          <w:color w:val="3C763D"/>
+          <w:sz w:val="20"/>
+          <w:szCs w:val="20"/>
+        </w:rPr>
+        <w:t>Class :</w:t>
+      </w:r>
+      <w:proofErr w:type="gramEnd"/>
+      <w:r>
+        <w:rPr>
+          <w:rFonts w:ascii="Courier New" w:hAnsi="Courier New" w:cs="Courier New"/>
+          <w:color w:val="3C763D"/>
+          <w:sz w:val="20"/>
+          <w:szCs w:val="20"/>
+        </w:rPr>
+        <w:t xml:space="preserve"> BME 690 Professor Liang, Spring Semester</w:t>
+      </w:r>
+    </w:p>
+    <w:p>
+      <w:pPr>
+        <w:autoSpaceDE w:val="0"/>
+        <w:autoSpaceDN w:val="0"/>
+        <w:adjustRightInd w:val="0"/>
+        <w:spacing w:after="0" w:line="240" w:lineRule="auto"/>
+        <w:rPr>
+          <w:rFonts w:ascii="Courier New" w:hAnsi="Courier New" w:cs="Courier New"/>
+          <w:sz w:val="24"/>
+          <w:szCs w:val="24"/>
+        </w:rPr>
+      </w:pPr>
+      <w:r>
+        <w:rPr>
+          <w:rFonts w:ascii="Courier New" w:hAnsi="Courier New" w:cs="Courier New"/>
+          <w:color w:val="3C763D"/>
+          <w:sz w:val="20"/>
+          <w:szCs w:val="20"/>
+        </w:rPr>
+        <w:t>% University of North Dakota</w:t>
+      </w:r>
+    </w:p>
+    <w:p>
+      <w:pPr>
+        <w:autoSpaceDE w:val="0"/>
+        <w:autoSpaceDN w:val="0"/>
+        <w:adjustRightInd w:val="0"/>
+        <w:spacing w:after="0" w:line="240" w:lineRule="auto"/>
+        <w:rPr>
+          <w:rFonts w:ascii="Courier New" w:hAnsi="Courier New" w:cs="Courier New"/>
+          <w:sz w:val="24"/>
+          <w:szCs w:val="24"/>
+        </w:rPr>
+      </w:pPr>
+      <w:r>
+        <w:rPr>
+          <w:rFonts w:ascii="Courier New" w:hAnsi="Courier New" w:cs="Courier New"/>
+          <w:color w:val="3C763D"/>
+          <w:sz w:val="20"/>
+          <w:szCs w:val="20"/>
+        </w:rPr>
+        <w:t xml:space="preserve">% </w:t>
+      </w:r>
+      <w:proofErr w:type="spellStart"/>
+      <w:r>
+        <w:rPr>
+          <w:rFonts w:ascii="Courier New" w:hAnsi="Courier New" w:cs="Courier New"/>
+          <w:color w:val="3C763D"/>
+          <w:sz w:val="20"/>
+          <w:szCs w:val="20"/>
+        </w:rPr>
+        <w:t>Descr</w:t>
+      </w:r>
+      <w:proofErr w:type="spellEnd"/>
+      <w:r>
+        <w:rPr>
+          <w:rFonts w:ascii="Courier New" w:hAnsi="Courier New" w:cs="Courier New"/>
+          <w:color w:val="3C763D"/>
+          <w:sz w:val="20"/>
+          <w:szCs w:val="20"/>
+        </w:rPr>
+        <w:t xml:space="preserve">: </w:t>
+      </w:r>
+    </w:p>
+    <w:p>
+      <w:pPr>
+        <w:autoSpaceDE w:val="0"/>
+        <w:autoSpaceDN w:val="0"/>
+        <w:adjustRightInd w:val="0"/>
+        <w:spacing w:after="0" w:line="240" w:lineRule="auto"/>
+        <w:rPr>
+          <w:rFonts w:ascii="Courier New" w:hAnsi="Courier New" w:cs="Courier New"/>
+          <w:sz w:val="24"/>
+          <w:szCs w:val="24"/>
+        </w:rPr>
+      </w:pPr>
+      <w:r>
+        <w:rPr>
+          <w:rFonts w:ascii="Courier New" w:hAnsi="Courier New" w:cs="Courier New"/>
+          <w:color w:val="3C763D"/>
+          <w:sz w:val="20"/>
+          <w:szCs w:val="20"/>
+        </w:rPr>
+        <w:t>% Polarization</w:t>
+      </w:r>
+    </w:p>
+    <w:p>
+      <w:pPr>
+        <w:autoSpaceDE w:val="0"/>
+        <w:autoSpaceDN w:val="0"/>
+        <w:adjustRightInd w:val="0"/>
+        <w:spacing w:after="0" w:line="240" w:lineRule="auto"/>
+        <w:rPr>
+          <w:rFonts w:ascii="Courier New" w:hAnsi="Courier New" w:cs="Courier New"/>
+          <w:sz w:val="24"/>
+          <w:szCs w:val="24"/>
+        </w:rPr>
+      </w:pPr>
+      <w:r>
+        <w:rPr>
+          <w:rFonts w:ascii="Courier New" w:hAnsi="Courier New" w:cs="Courier New"/>
+          <w:color w:val="3C763D"/>
+          <w:sz w:val="20"/>
+          <w:szCs w:val="20"/>
+        </w:rPr>
+        <w:t>%---------------------------------------------------------------------</w:t>
+      </w:r>
+    </w:p>
+    <w:p>
+      <w:pPr>
+        <w:autoSpaceDE w:val="0"/>
+        <w:autoSpaceDN w:val="0"/>
+        <w:adjustRightInd w:val="0"/>
+        <w:spacing w:after="0" w:line="240" w:lineRule="auto"/>
+        <w:rPr>
+          <w:rFonts w:ascii="Courier New" w:hAnsi="Courier New" w:cs="Courier New"/>
+          <w:sz w:val="24"/>
+          <w:szCs w:val="24"/>
+        </w:rPr>
+      </w:pPr>
+      <w:r>
+        <w:rPr>
+          <w:rFonts w:ascii="Courier New" w:hAnsi="Courier New" w:cs="Courier New"/>
+          <w:color w:val="000000"/>
+          <w:sz w:val="20"/>
+          <w:szCs w:val="20"/>
+        </w:rPr>
+        <w:t xml:space="preserve">lambda = 590e-9; </w:t>
+      </w:r>
+      <w:r>
+        <w:rPr>
+          <w:rFonts w:ascii="Courier New" w:hAnsi="Courier New" w:cs="Courier New"/>
+          <w:color w:val="3C763D"/>
+          <w:sz w:val="20"/>
+          <w:szCs w:val="20"/>
+        </w:rPr>
+        <w:t xml:space="preserve">% wavelength </w:t>
+      </w:r>
+    </w:p>
+    <w:p>
+      <w:pPr>
+        <w:autoSpaceDE w:val="0"/>
+        <w:autoSpaceDN w:val="0"/>
+        <w:adjustRightInd w:val="0"/>
+        <w:spacing w:after="0" w:line="240" w:lineRule="auto"/>
+        <w:rPr>
+          <w:rFonts w:ascii="Courier New" w:hAnsi="Courier New" w:cs="Courier New"/>
+          <w:sz w:val="24"/>
+          <w:szCs w:val="24"/>
+        </w:rPr>
+      </w:pPr>
+      <w:r>
+        <w:rPr>
+          <w:rFonts w:ascii="Courier New" w:hAnsi="Courier New" w:cs="Courier New"/>
+          <w:color w:val="3C763D"/>
+          <w:sz w:val="20"/>
+          <w:szCs w:val="20"/>
+        </w:rPr>
+        <w:t xml:space="preserve">% Use values from lecture where lambda = 589.3 nm </w:t>
+      </w:r>
+    </w:p>
+    <w:p>
+      <w:pPr>
+        <w:autoSpaceDE w:val="0"/>
+        <w:autoSpaceDN w:val="0"/>
+        <w:adjustRightInd w:val="0"/>
+        <w:spacing w:after="0" w:line="240" w:lineRule="auto"/>
+        <w:rPr>
+          <w:rFonts w:ascii="Courier New" w:hAnsi="Courier New" w:cs="Courier New"/>
+          <w:sz w:val="24"/>
+          <w:szCs w:val="24"/>
+        </w:rPr>
+      </w:pPr>
+      <w:r>
+        <w:rPr>
+          <w:rFonts w:ascii="Courier New" w:hAnsi="Courier New" w:cs="Courier New"/>
+          <w:color w:val="3C763D"/>
+          <w:sz w:val="20"/>
+          <w:szCs w:val="20"/>
+        </w:rPr>
+        <w:t xml:space="preserve">% </w:t>
+      </w:r>
+      <w:proofErr w:type="gramStart"/>
+      <w:r>
+        <w:rPr>
+          <w:rFonts w:ascii="Courier New" w:hAnsi="Courier New" w:cs="Courier New"/>
+          <w:color w:val="3C763D"/>
+          <w:sz w:val="20"/>
+          <w:szCs w:val="20"/>
+        </w:rPr>
+        <w:t>for</w:t>
+      </w:r>
+      <w:proofErr w:type="gramEnd"/>
+      <w:r>
+        <w:rPr>
+          <w:rFonts w:ascii="Courier New" w:hAnsi="Courier New" w:cs="Courier New"/>
+          <w:color w:val="3C763D"/>
+          <w:sz w:val="20"/>
+          <w:szCs w:val="20"/>
+        </w:rPr>
+        <w:t xml:space="preserve"> approx. lambda = 590 nm  </w:t>
+      </w:r>
+    </w:p>
+    <w:p>
+      <w:pPr>
+        <w:autoSpaceDE w:val="0"/>
+        <w:autoSpaceDN w:val="0"/>
+        <w:adjustRightInd w:val="0"/>
+        <w:spacing w:after="0" w:line="240" w:lineRule="auto"/>
+        <w:rPr>
+          <w:rFonts w:ascii="Courier New" w:hAnsi="Courier New" w:cs="Courier New"/>
+          <w:sz w:val="24"/>
+          <w:szCs w:val="24"/>
+        </w:rPr>
+      </w:pPr>
+      <w:r>
+        <w:rPr>
+          <w:rFonts w:ascii="Courier New" w:hAnsi="Courier New" w:cs="Courier New"/>
+          <w:color w:val="000000"/>
+          <w:sz w:val="20"/>
+          <w:szCs w:val="20"/>
+        </w:rPr>
+        <w:t xml:space="preserve">ne = 1.4864; </w:t>
+      </w:r>
+      <w:r>
+        <w:rPr>
+          <w:rFonts w:ascii="Courier New" w:hAnsi="Courier New" w:cs="Courier New"/>
+          <w:color w:val="3C763D"/>
+          <w:sz w:val="20"/>
+          <w:szCs w:val="20"/>
+        </w:rPr>
+        <w:t xml:space="preserve">% for </w:t>
+      </w:r>
+      <w:proofErr w:type="spellStart"/>
+      <w:r>
+        <w:rPr>
+          <w:rFonts w:ascii="Courier New" w:hAnsi="Courier New" w:cs="Courier New"/>
+          <w:color w:val="3C763D"/>
+          <w:sz w:val="20"/>
+          <w:szCs w:val="20"/>
+        </w:rPr>
+        <w:t>Ey</w:t>
+      </w:r>
+      <w:proofErr w:type="spellEnd"/>
+    </w:p>
+    <w:p>
+      <w:pPr>
+        <w:autoSpaceDE w:val="0"/>
+        <w:autoSpaceDN w:val="0"/>
+        <w:adjustRightInd w:val="0"/>
+        <w:spacing w:after="0" w:line="240" w:lineRule="auto"/>
+        <w:rPr>
+          <w:rFonts w:ascii="Courier New" w:hAnsi="Courier New" w:cs="Courier New"/>
+          <w:sz w:val="24"/>
+          <w:szCs w:val="24"/>
+        </w:rPr>
+      </w:pPr>
+      <w:r>
+        <w:rPr>
+          <w:rFonts w:ascii="Courier New" w:hAnsi="Courier New" w:cs="Courier New"/>
+          <w:color w:val="000000"/>
+          <w:sz w:val="20"/>
+          <w:szCs w:val="20"/>
+        </w:rPr>
+        <w:t xml:space="preserve">no = 1.6584; </w:t>
+      </w:r>
+      <w:r>
+        <w:rPr>
+          <w:rFonts w:ascii="Courier New" w:hAnsi="Courier New" w:cs="Courier New"/>
+          <w:color w:val="3C763D"/>
+          <w:sz w:val="20"/>
+          <w:szCs w:val="20"/>
+        </w:rPr>
+        <w:t>% for Ex</w:t>
+      </w:r>
+    </w:p>
+    <w:p>
+      <w:pPr>
+        <w:autoSpaceDE w:val="0"/>
+        <w:autoSpaceDN w:val="0"/>
+        <w:adjustRightInd w:val="0"/>
+        <w:spacing w:after="0" w:line="240" w:lineRule="auto"/>
+        <w:rPr>
+          <w:rFonts w:ascii="Courier New" w:hAnsi="Courier New" w:cs="Courier New"/>
+          <w:sz w:val="24"/>
+          <w:szCs w:val="24"/>
+        </w:rPr>
+      </w:pPr>
+      <w:r>
+        <w:rPr>
+          <w:rFonts w:ascii="Courier New" w:hAnsi="Courier New" w:cs="Courier New"/>
+          <w:color w:val="000000"/>
+          <w:sz w:val="20"/>
+          <w:szCs w:val="20"/>
+        </w:rPr>
+        <w:t xml:space="preserve">d = lambda/(4*(abs(ne-no))); </w:t>
+      </w:r>
+      <w:r>
+        <w:rPr>
+          <w:rFonts w:ascii="Courier New" w:hAnsi="Courier New" w:cs="Courier New"/>
+          <w:color w:val="3C763D"/>
+          <w:sz w:val="20"/>
+          <w:szCs w:val="20"/>
+        </w:rPr>
+        <w:t>% for a quarter wave plate</w:t>
+      </w:r>
+    </w:p>
+    <w:p>
+      <w:pPr>
+        <w:autoSpaceDE w:val="0"/>
+        <w:autoSpaceDN w:val="0"/>
+        <w:adjustRightInd w:val="0"/>
+        <w:spacing w:after="0" w:line="240" w:lineRule="auto"/>
+        <w:rPr>
+          <w:rFonts w:ascii="Courier New" w:hAnsi="Courier New" w:cs="Courier New"/>
+          <w:sz w:val="24"/>
+          <w:szCs w:val="24"/>
+        </w:rPr>
+      </w:pPr>
+      <w:r>
+        <w:rPr>
+          <w:rFonts w:ascii="Courier New" w:hAnsi="Courier New" w:cs="Courier New"/>
+          <w:color w:val="3C763D"/>
+          <w:sz w:val="20"/>
+          <w:szCs w:val="20"/>
+        </w:rPr>
+        <w:t xml:space="preserve"> </w:t>
+      </w:r>
+    </w:p>
+    <w:p>
+      <w:pPr>
+        <w:autoSpaceDE w:val="0"/>
+        <w:autoSpaceDN w:val="0"/>
+        <w:adjustRightInd w:val="0"/>
+        <w:spacing w:after="0" w:line="240" w:lineRule="auto"/>
+        <w:rPr>
+          <w:rFonts w:ascii="Courier New" w:hAnsi="Courier New" w:cs="Courier New"/>
+          <w:sz w:val="24"/>
+          <w:szCs w:val="24"/>
+        </w:rPr>
+      </w:pPr>
+      <w:r>
+        <w:rPr>
+          <w:rFonts w:ascii="Courier New" w:hAnsi="Courier New" w:cs="Courier New"/>
+          <w:color w:val="3C763D"/>
+          <w:sz w:val="20"/>
+          <w:szCs w:val="20"/>
+        </w:rPr>
+        <w:t xml:space="preserve"> </w:t>
+      </w:r>
+    </w:p>
+    <w:p>
+      <w:pPr>
+        <w:autoSpaceDE w:val="0"/>
+        <w:autoSpaceDN w:val="0"/>
+        <w:adjustRightInd w:val="0"/>
+        <w:spacing w:after="0" w:line="240" w:lineRule="auto"/>
+        <w:rPr>
+          <w:rFonts w:ascii="Courier New" w:hAnsi="Courier New" w:cs="Courier New"/>
+          <w:sz w:val="24"/>
+          <w:szCs w:val="24"/>
+        </w:rPr>
+      </w:pPr>
+      <w:r>
+        <w:rPr>
+          <w:rFonts w:ascii="Courier New" w:hAnsi="Courier New" w:cs="Courier New"/>
+          <w:color w:val="3C763D"/>
+          <w:sz w:val="20"/>
+          <w:szCs w:val="20"/>
+        </w:rPr>
+        <w:t>% If RHCP light passes thru above wave plate</w:t>
+      </w:r>
+    </w:p>
+    <w:p>
+      <w:pPr>
+        <w:autoSpaceDE w:val="0"/>
+        <w:autoSpaceDN w:val="0"/>
+        <w:adjustRightInd w:val="0"/>
+        <w:spacing w:after="0" w:line="240" w:lineRule="auto"/>
+        <w:rPr>
+          <w:rFonts w:ascii="Courier New" w:hAnsi="Courier New" w:cs="Courier New"/>
+          <w:sz w:val="24"/>
+          <w:szCs w:val="24"/>
+        </w:rPr>
+      </w:pPr>
+      <w:r>
+        <w:rPr>
+          <w:rFonts w:ascii="Courier New" w:hAnsi="Courier New" w:cs="Courier New"/>
+          <w:color w:val="3C763D"/>
+          <w:sz w:val="20"/>
+          <w:szCs w:val="20"/>
+        </w:rPr>
+        <w:t xml:space="preserve">% </w:t>
+      </w:r>
+      <w:proofErr w:type="spellStart"/>
+      <w:r>
+        <w:rPr>
+          <w:rFonts w:ascii="Courier New" w:hAnsi="Courier New" w:cs="Courier New"/>
+          <w:color w:val="3C763D"/>
+          <w:sz w:val="20"/>
+          <w:szCs w:val="20"/>
+        </w:rPr>
+        <w:t>nx</w:t>
+      </w:r>
+      <w:proofErr w:type="spellEnd"/>
+      <w:r>
+        <w:rPr>
+          <w:rFonts w:ascii="Courier New" w:hAnsi="Courier New" w:cs="Courier New"/>
+          <w:color w:val="3C763D"/>
+          <w:sz w:val="20"/>
+          <w:szCs w:val="20"/>
+        </w:rPr>
+        <w:t xml:space="preserve"> &gt; </w:t>
+      </w:r>
+      <w:proofErr w:type="spellStart"/>
+      <w:r>
+        <w:rPr>
+          <w:rFonts w:ascii="Courier New" w:hAnsi="Courier New" w:cs="Courier New"/>
+          <w:color w:val="3C763D"/>
+          <w:sz w:val="20"/>
+          <w:szCs w:val="20"/>
+        </w:rPr>
+        <w:t>ny</w:t>
+      </w:r>
+      <w:proofErr w:type="spellEnd"/>
+    </w:p>
+    <w:p>
+      <w:pPr>
+        <w:autoSpaceDE w:val="0"/>
+        <w:autoSpaceDN w:val="0"/>
+        <w:adjustRightInd w:val="0"/>
+        <w:spacing w:after="0" w:line="240" w:lineRule="auto"/>
+        <w:rPr>
+          <w:rFonts w:ascii="Courier New" w:hAnsi="Courier New" w:cs="Courier New"/>
+          <w:sz w:val="24"/>
+          <w:szCs w:val="24"/>
+        </w:rPr>
+      </w:pPr>
+      <w:r>
+        <w:rPr>
+          <w:rFonts w:ascii="Courier New" w:hAnsi="Courier New" w:cs="Courier New"/>
+          <w:color w:val="000000"/>
+          <w:sz w:val="20"/>
+          <w:szCs w:val="20"/>
+        </w:rPr>
+        <w:t>AQWP = [ 1 0; 0 1i</w:t>
+      </w:r>
+      <w:proofErr w:type="gramStart"/>
+      <w:r>
+        <w:rPr>
+          <w:rFonts w:ascii="Courier New" w:hAnsi="Courier New" w:cs="Courier New"/>
+          <w:color w:val="000000"/>
+          <w:sz w:val="20"/>
+          <w:szCs w:val="20"/>
+        </w:rPr>
+        <w:t>];</w:t>
+      </w:r>
+      <w:proofErr w:type="gramEnd"/>
+    </w:p>
+    <w:p>
+      <w:pPr>
+        <w:autoSpaceDE w:val="0"/>
+        <w:autoSpaceDN w:val="0"/>
+        <w:adjustRightInd w:val="0"/>
+        <w:spacing w:after="0" w:line="240" w:lineRule="auto"/>
+        <w:rPr>
+          <w:rFonts w:ascii="Courier New" w:hAnsi="Courier New" w:cs="Courier New"/>
+          <w:sz w:val="24"/>
+          <w:szCs w:val="24"/>
+        </w:rPr>
+      </w:pPr>
+      <w:r>
+        <w:rPr>
+          <w:rFonts w:ascii="Courier New" w:hAnsi="Courier New" w:cs="Courier New"/>
+          <w:color w:val="000000"/>
+          <w:sz w:val="20"/>
+          <w:szCs w:val="20"/>
+        </w:rPr>
+        <w:t xml:space="preserve"> </w:t>
+      </w:r>
+    </w:p>
+    <w:p>
+      <w:pPr>
+        <w:autoSpaceDE w:val="0"/>
+        <w:autoSpaceDN w:val="0"/>
+        <w:adjustRightInd w:val="0"/>
+        <w:spacing w:after="0" w:line="240" w:lineRule="auto"/>
+        <w:rPr>
+          <w:rFonts w:ascii="Courier New" w:hAnsi="Courier New" w:cs="Courier New"/>
+          <w:sz w:val="24"/>
+          <w:szCs w:val="24"/>
+        </w:rPr>
+      </w:pPr>
+      <w:r>
+        <w:rPr>
+          <w:rFonts w:ascii="Courier New" w:hAnsi="Courier New" w:cs="Courier New"/>
+          <w:color w:val="3C763D"/>
+          <w:sz w:val="20"/>
+          <w:szCs w:val="20"/>
+        </w:rPr>
+        <w:t>%RHCP light</w:t>
+      </w:r>
+    </w:p>
+    <w:p>
+      <w:pPr>
+        <w:autoSpaceDE w:val="0"/>
+        <w:autoSpaceDN w:val="0"/>
+        <w:adjustRightInd w:val="0"/>
+        <w:spacing w:after="0" w:line="240" w:lineRule="auto"/>
+        <w:rPr>
+          <w:rFonts w:ascii="Courier New" w:hAnsi="Courier New" w:cs="Courier New"/>
+          <w:sz w:val="24"/>
+          <w:szCs w:val="24"/>
+        </w:rPr>
+      </w:pPr>
+      <w:proofErr w:type="spellStart"/>
+      <w:r>
+        <w:rPr>
+          <w:rFonts w:ascii="Courier New" w:hAnsi="Courier New" w:cs="Courier New"/>
+          <w:color w:val="000000"/>
+          <w:sz w:val="20"/>
+          <w:szCs w:val="20"/>
+        </w:rPr>
+        <w:t>rhcp_light</w:t>
+      </w:r>
+      <w:proofErr w:type="spellEnd"/>
+      <w:r>
+        <w:rPr>
+          <w:rFonts w:ascii="Courier New" w:hAnsi="Courier New" w:cs="Courier New"/>
+          <w:color w:val="000000"/>
+          <w:sz w:val="20"/>
+          <w:szCs w:val="20"/>
+        </w:rPr>
+        <w:t xml:space="preserve"> = (1/</w:t>
+      </w:r>
+      <w:proofErr w:type="gramStart"/>
+      <w:r>
+        <w:rPr>
+          <w:rFonts w:ascii="Courier New" w:hAnsi="Courier New" w:cs="Courier New"/>
+          <w:color w:val="000000"/>
+          <w:sz w:val="20"/>
+          <w:szCs w:val="20"/>
+        </w:rPr>
+        <w:t>sqrt(</w:t>
+      </w:r>
+      <w:proofErr w:type="gramEnd"/>
+      <w:r>
+        <w:rPr>
+          <w:rFonts w:ascii="Courier New" w:hAnsi="Courier New" w:cs="Courier New"/>
+          <w:color w:val="000000"/>
+          <w:sz w:val="20"/>
+          <w:szCs w:val="20"/>
+        </w:rPr>
+        <w:t>2)).*[ 1; -1i];</w:t>
+      </w:r>
+    </w:p>
+    <w:p>
+      <w:pPr>
+        <w:autoSpaceDE w:val="0"/>
+        <w:autoSpaceDN w:val="0"/>
+        <w:adjustRightInd w:val="0"/>
+        <w:spacing w:after="0" w:line="240" w:lineRule="auto"/>
+        <w:rPr>
+          <w:rFonts w:ascii="Courier New" w:hAnsi="Courier New" w:cs="Courier New"/>
+          <w:sz w:val="24"/>
+          <w:szCs w:val="24"/>
+        </w:rPr>
+      </w:pPr>
+      <w:r>
+        <w:rPr>
+          <w:rFonts w:ascii="Courier New" w:hAnsi="Courier New" w:cs="Courier New"/>
+          <w:color w:val="000000"/>
+          <w:sz w:val="20"/>
+          <w:szCs w:val="20"/>
+        </w:rPr>
+        <w:t xml:space="preserve"> </w:t>
+      </w:r>
+    </w:p>
+    <w:p>
+      <w:pPr>
+        <w:autoSpaceDE w:val="0"/>
+        <w:autoSpaceDN w:val="0"/>
+        <w:adjustRightInd w:val="0"/>
+        <w:spacing w:after="0" w:line="240" w:lineRule="auto"/>
+        <w:rPr>
+          <w:rFonts w:ascii="Courier New" w:hAnsi="Courier New" w:cs="Courier New"/>
+          <w:color w:val="000000"/>
+          <w:sz w:val="20"/>
+          <w:szCs w:val="20"/>
+        </w:rPr>
+      </w:pPr>
+      <w:proofErr w:type="spellStart"/>
+      <w:r>
+        <w:rPr>
+          <w:rFonts w:ascii="Courier New" w:hAnsi="Courier New" w:cs="Courier New"/>
+          <w:color w:val="000000"/>
+          <w:sz w:val="20"/>
+          <w:szCs w:val="20"/>
+        </w:rPr>
+        <w:t>Emerge_light_polarization</w:t>
+      </w:r>
+      <w:proofErr w:type="spellEnd"/>
+      <w:r>
+        <w:rPr>
+          <w:rFonts w:ascii="Courier New" w:hAnsi="Courier New" w:cs="Courier New"/>
+          <w:color w:val="000000"/>
+          <w:sz w:val="20"/>
+          <w:szCs w:val="20"/>
+        </w:rPr>
+        <w:t xml:space="preserve"> = AQWP*</w:t>
+      </w:r>
+      <w:proofErr w:type="spellStart"/>
+      <w:r>
+        <w:rPr>
+          <w:rFonts w:ascii="Courier New" w:hAnsi="Courier New" w:cs="Courier New"/>
+          <w:color w:val="000000"/>
+          <w:sz w:val="20"/>
+          <w:szCs w:val="20"/>
+        </w:rPr>
+        <w:t>rhcp_</w:t>
+      </w:r>
+      <w:proofErr w:type="gramStart"/>
+      <w:r>
+        <w:rPr>
+          <w:rFonts w:ascii="Courier New" w:hAnsi="Courier New" w:cs="Courier New"/>
+          <w:color w:val="000000"/>
+          <w:sz w:val="20"/>
+          <w:szCs w:val="20"/>
+        </w:rPr>
+        <w:t>light</w:t>
+      </w:r>
+      <w:proofErr w:type="spellEnd"/>
+      <w:r>
+        <w:rPr>
+          <w:rFonts w:ascii="Courier New" w:hAnsi="Courier New" w:cs="Courier New"/>
+          <w:color w:val="000000"/>
+          <w:sz w:val="20"/>
+          <w:szCs w:val="20"/>
+        </w:rPr>
+        <w:t>;</w:t>
+      </w:r>
+      <w:proofErr w:type="gramEnd"/>
+    </w:p>
+    <w:p>
+      <w:pPr>
+        <w:autoSpaceDE w:val="0"/>
+        <w:autoSpaceDN w:val="0"/>
+        <w:adjustRightInd w:val="0"/>
+        <w:spacing w:after="0" w:line="240" w:lineRule="auto"/>
+        <w:rPr>
+          <w:rFonts w:ascii="Courier New" w:hAnsi="Courier New" w:cs="Courier New"/>
+          <w:color w:val="000000"/>
+          <w:sz w:val="20"/>
+          <w:szCs w:val="20"/>
+        </w:rPr>
+      </w:pPr>
+    </w:p>
+    <w:p>
+      <w:pPr>
+        <w:autoSpaceDE w:val="0"/>
+        <w:autoSpaceDN w:val="0"/>
+        <w:adjustRightInd w:val="0"/>
+        <w:spacing w:after="0" w:line="240" w:lineRule="auto"/>
+        <w:rPr>
+          <w:rFonts w:ascii="Courier New" w:hAnsi="Courier New" w:cs="Courier New"/>
+          <w:color w:val="000000"/>
+          <w:sz w:val="20"/>
+          <w:szCs w:val="20"/>
+        </w:rPr>
+      </w:pPr>
+      <w:r>
+        <w:rPr>
+          <w:rFonts w:ascii="Courier New" w:hAnsi="Courier New" w:cs="Courier New"/>
+          <w:color w:val="000000"/>
+          <w:sz w:val="20"/>
+          <w:szCs w:val="20"/>
+        </w:rPr>
+        <w:t>Ans part a:</w:t>
+      </w:r>
+    </w:p>
+    <w:p>
+      <w:pPr>
+        <w:autoSpaceDE w:val="0"/>
+        <w:autoSpaceDN w:val="0"/>
+        <w:adjustRightInd w:val="0"/>
+        <w:spacing w:after="0" w:line="240" w:lineRule="auto"/>
+        <w:rPr>
+          <w:rFonts w:ascii="Courier New" w:hAnsi="Courier New" w:cs="Courier New"/>
+          <w:color w:val="000000"/>
+          <w:sz w:val="20"/>
+          <w:szCs w:val="20"/>
+        </w:rPr>
+      </w:pPr>
+      <w:r>
+        <w:rPr>
+          <w:rFonts w:ascii="Courier New" w:hAnsi="Courier New" w:cs="Courier New"/>
+          <w:color w:val="000000"/>
+          <w:sz w:val="20"/>
+          <w:szCs w:val="20"/>
+        </w:rPr>
+        <w:t>So, d = .85756 um</w:t>
+      </w:r>
+    </w:p>
+    <w:p>
+      <w:pPr>
+        <w:autoSpaceDE w:val="0"/>
+        <w:autoSpaceDN w:val="0"/>
+        <w:adjustRightInd w:val="0"/>
+        <w:spacing w:after="0" w:line="240" w:lineRule="auto"/>
+        <w:rPr>
+          <w:rFonts w:ascii="Courier New" w:hAnsi="Courier New" w:cs="Courier New"/>
+          <w:color w:val="000000"/>
+          <w:sz w:val="20"/>
+          <w:szCs w:val="20"/>
+        </w:rPr>
+      </w:pPr>
+    </w:p>
+    <w:p>
+      <w:pPr>
+        <w:autoSpaceDE w:val="0"/>
+        <w:autoSpaceDN w:val="0"/>
+        <w:adjustRightInd w:val="0"/>
+        <w:spacing w:after="0" w:line="240" w:lineRule="auto"/>
+        <w:rPr>
+          <w:rFonts w:ascii="Courier New" w:hAnsi="Courier New" w:cs="Courier New"/>
+          <w:color w:val="000000"/>
+          <w:sz w:val="20"/>
+          <w:szCs w:val="20"/>
+        </w:rPr>
+      </w:pPr>
+      <w:r>
+        <w:rPr>
+          <w:rFonts w:ascii="Courier New" w:hAnsi="Courier New" w:cs="Courier New"/>
+          <w:color w:val="000000"/>
+          <w:sz w:val="20"/>
+          <w:szCs w:val="20"/>
+        </w:rPr>
+        <w:t>Ans part b:</w:t>
+      </w:r>
+    </w:p>
+    <w:p>
+      <w:pPr>
+        <w:autoSpaceDE w:val="0"/>
+        <w:autoSpaceDN w:val="0"/>
+        <w:adjustRightInd w:val="0"/>
+        <w:spacing w:after="0" w:line="240" w:lineRule="auto"/>
+        <w:rPr>
+          <w:rFonts w:ascii="Courier New" w:hAnsi="Courier New" w:cs="Courier New"/>
+          <w:color w:val="000000"/>
+          <w:sz w:val="20"/>
+          <w:szCs w:val="20"/>
+        </w:rPr>
+      </w:pPr>
+      <w:r>
+        <w:rPr>
+          <w:rFonts w:ascii="Courier New" w:hAnsi="Courier New" w:cs="Courier New"/>
+          <w:color w:val="000000"/>
+          <w:sz w:val="20"/>
+          <w:szCs w:val="20"/>
+        </w:rPr>
+        <w:t>Emerging light is 1/</w:t>
+      </w:r>
+      <w:proofErr w:type="gramStart"/>
+      <w:r>
+        <w:rPr>
+          <w:rFonts w:ascii="Courier New" w:hAnsi="Courier New" w:cs="Courier New"/>
+          <w:color w:val="000000"/>
+          <w:sz w:val="20"/>
+          <w:szCs w:val="20"/>
+        </w:rPr>
+        <w:t>sqrt(</w:t>
+      </w:r>
+      <w:proofErr w:type="gramEnd"/>
+      <w:r>
+        <w:rPr>
+          <w:rFonts w:ascii="Courier New" w:hAnsi="Courier New" w:cs="Courier New"/>
+          <w:color w:val="000000"/>
+          <w:sz w:val="20"/>
+          <w:szCs w:val="20"/>
+        </w:rPr>
+        <w:t>2) [ 1; 1;]</w:t>
+      </w:r>
+    </w:p>
+    <w:p>
+      <w:pPr>
+        <w:autoSpaceDE w:val="0"/>
+        <w:autoSpaceDN w:val="0"/>
+        <w:adjustRightInd w:val="0"/>
+        <w:spacing w:after="0" w:line="240" w:lineRule="auto"/>
+        <w:rPr>
+          <w:rFonts w:ascii="Courier New" w:hAnsi="Courier New" w:cs="Courier New"/>
+          <w:color w:val="000000"/>
+          <w:sz w:val="20"/>
+          <w:szCs w:val="20"/>
+        </w:rPr>
+      </w:pPr>
+      <w:r>
+        <w:rPr>
+          <w:rFonts w:ascii="Courier New" w:hAnsi="Courier New" w:cs="Courier New"/>
+          <w:color w:val="000000"/>
+          <w:sz w:val="20"/>
+          <w:szCs w:val="20"/>
+        </w:rPr>
+        <w:t xml:space="preserve">This means that the RHCP light was </w:t>
+      </w:r>
+      <w:r>
+        <w:rPr>
+          <w:rFonts w:ascii="Courier New" w:hAnsi="Courier New" w:cs="Courier New"/>
+          <w:color w:val="000000"/>
+          <w:sz w:val="20"/>
+          <w:szCs w:val="20"/>
+        </w:rPr>
+        <w:t>rotated into linear 45 degree polarized light.</w:t>
+      </w:r>
+    </w:p>
+    <w:p>
+      <w:pPr>
+        <w:autoSpaceDE w:val="0"/>
+        <w:autoSpaceDN w:val="0"/>
+        <w:adjustRightInd w:val="0"/>
+        <w:spacing w:after="0" w:line="240" w:lineRule="auto"/>
+        <w:rPr>
+          <w:rFonts w:ascii="Courier New" w:hAnsi="Courier New" w:cs="Courier New"/>
+          <w:color w:val="000000"/>
+          <w:sz w:val="20"/>
+          <w:szCs w:val="20"/>
+        </w:rPr>
+      </w:pPr>
+    </w:p>
+    <w:p>
+      <w:pPr>
+        <w:autoSpaceDE w:val="0"/>
+        <w:autoSpaceDN w:val="0"/>
+        <w:adjustRightInd w:val="0"/>
+        <w:spacing w:after="0" w:line="240" w:lineRule="auto"/>
+        <w:rPr>
+          <w:rFonts w:ascii="Courier New" w:hAnsi="Courier New" w:cs="Courier New"/>
+          <w:sz w:val="24"/>
+          <w:szCs w:val="24"/>
+        </w:rPr>
+      </w:pPr>
     </w:p>
     <w:p>
       <w:pPr>

</xml_diff>